<commit_message>
small changes made to master test plan
</commit_message>
<xml_diff>
--- a/Documentation/ITC309 Software Development Project 2/Tests/Master Test Plan 5.1.docx
+++ b/Documentation/ITC309 Software Development Project 2/Tests/Master Test Plan 5.1.docx
@@ -1266,7 +1266,7 @@
               <w:rPr>
                 <w:rFonts w:ascii="Calibri" w:eastAsia="Cambria" w:hAnsi="Calibri" w:cs="Calibri"/>
               </w:rPr>
-              <w:t>6</w:t>
+              <w:t>7</w:t>
             </w:r>
             <w:r>
               <w:rPr>
@@ -1299,7 +1299,7 @@
                 <w:sz w:val="22"/>
                 <w:szCs w:val="22"/>
               </w:rPr>
-              <w:t>Manage Cart</w:t>
+              <w:t>Manage Staff</w:t>
             </w:r>
           </w:p>
         </w:tc>
@@ -1315,20 +1315,19 @@
           </w:tcPr>
           <w:p>
             <w:pPr>
-              <w:jc w:val="both"/>
-              <w:rPr>
-                <w:rFonts w:ascii="Calibri" w:eastAsia="Cambria" w:hAnsi="Calibri" w:cs="Calibri"/>
-                <w:sz w:val="22"/>
-                <w:szCs w:val="22"/>
-              </w:rPr>
-            </w:pPr>
-            <w:r>
-              <w:rPr>
-                <w:rFonts w:ascii="Calibri" w:eastAsia="Cambria" w:hAnsi="Calibri" w:cs="Calibri"/>
-                <w:sz w:val="22"/>
-                <w:szCs w:val="22"/>
-              </w:rPr>
-              <w:t>Unit Test, Integration Test and User Acceptance Test to ensure users can add/delete/edit items in a cart to request or send stock as a unit, in an integrated environment and in the production environment respectively.</w:t>
+              <w:rPr>
+                <w:rFonts w:ascii="Calibri" w:eastAsia="Cambria" w:hAnsi="Calibri" w:cs="Calibri"/>
+                <w:sz w:val="22"/>
+                <w:szCs w:val="22"/>
+              </w:rPr>
+            </w:pPr>
+            <w:r>
+              <w:rPr>
+                <w:rFonts w:ascii="Calibri" w:eastAsia="Cambria" w:hAnsi="Calibri" w:cs="Calibri"/>
+                <w:sz w:val="22"/>
+                <w:szCs w:val="22"/>
+              </w:rPr>
+              <w:t>Unit Test, Integration Test and User Acceptance Test to ensure Warehouse Staff can add, delete or edit staff and staff details as a unit, in an integrated environment and in the production environment respectively.</w:t>
             </w:r>
           </w:p>
         </w:tc>
@@ -1355,7 +1354,7 @@
                 <w:sz w:val="22"/>
                 <w:szCs w:val="22"/>
               </w:rPr>
-              <w:t>Store Staff, Arik Maharjan</w:t>
+              <w:t>Warehouse Staff, Shirish Maharjan</w:t>
             </w:r>
           </w:p>
         </w:tc>
@@ -1388,131 +1387,8 @@
               <w:rPr>
                 <w:rFonts w:ascii="Calibri" w:eastAsia="Cambria" w:hAnsi="Calibri" w:cs="Calibri"/>
               </w:rPr>
-              <w:t>7</w:t>
-            </w:r>
-            <w:r>
-              <w:rPr>
-                <w:rFonts w:ascii="Calibri" w:eastAsia="Cambria" w:hAnsi="Calibri" w:cs="Calibri"/>
-              </w:rPr>
-              <w:t>.</w:t>
-            </w:r>
-          </w:p>
-        </w:tc>
-        <w:tc>
-          <w:tcPr>
-            <w:tcW w:w="1957" w:type="dxa"/>
-            <w:tcBorders>
-              <w:top w:val="single" w:sz="4" w:space="0" w:color="auto"/>
-              <w:left w:val="nil"/>
-              <w:bottom w:val="single" w:sz="4" w:space="0" w:color="auto"/>
-              <w:right w:val="single" w:sz="4" w:space="0" w:color="auto"/>
-            </w:tcBorders>
-            <w:vAlign w:val="bottom"/>
-          </w:tcPr>
-          <w:p>
-            <w:pPr>
-              <w:rPr>
-                <w:rFonts w:ascii="Calibri" w:eastAsia="Cambria" w:hAnsi="Calibri" w:cs="Calibri"/>
-              </w:rPr>
-            </w:pPr>
-            <w:r>
-              <w:rPr>
-                <w:rFonts w:ascii="Calibri" w:eastAsia="Cambria" w:hAnsi="Calibri" w:cs="Calibri"/>
-                <w:sz w:val="22"/>
-                <w:szCs w:val="22"/>
-              </w:rPr>
-              <w:t>Manage Staff</w:t>
-            </w:r>
-          </w:p>
-        </w:tc>
-        <w:tc>
-          <w:tcPr>
-            <w:tcW w:w="3428" w:type="dxa"/>
-            <w:tcBorders>
-              <w:top w:val="single" w:sz="4" w:space="0" w:color="auto"/>
-              <w:left w:val="nil"/>
-              <w:bottom w:val="single" w:sz="4" w:space="0" w:color="auto"/>
-              <w:right w:val="single" w:sz="4" w:space="0" w:color="auto"/>
-            </w:tcBorders>
-          </w:tcPr>
-          <w:p>
-            <w:pPr>
-              <w:rPr>
-                <w:rFonts w:ascii="Calibri" w:eastAsia="Cambria" w:hAnsi="Calibri" w:cs="Calibri"/>
-                <w:sz w:val="22"/>
-                <w:szCs w:val="22"/>
-              </w:rPr>
-            </w:pPr>
-            <w:r>
-              <w:rPr>
-                <w:rFonts w:ascii="Calibri" w:eastAsia="Cambria" w:hAnsi="Calibri" w:cs="Calibri"/>
-                <w:sz w:val="22"/>
-                <w:szCs w:val="22"/>
-              </w:rPr>
-              <w:t>Unit Test, Integration Test and User Acceptance Test to ensure Warehouse Staff can add, delete or edit staff and staff details as a unit, in an integrated environment and in the production environment respectively.</w:t>
-            </w:r>
-          </w:p>
-        </w:tc>
-        <w:tc>
-          <w:tcPr>
-            <w:tcW w:w="2597" w:type="dxa"/>
-            <w:tcBorders>
-              <w:top w:val="single" w:sz="4" w:space="0" w:color="auto"/>
-              <w:left w:val="single" w:sz="4" w:space="0" w:color="auto"/>
-              <w:bottom w:val="single" w:sz="4" w:space="0" w:color="auto"/>
-              <w:right w:val="single" w:sz="4" w:space="0" w:color="auto"/>
-            </w:tcBorders>
-          </w:tcPr>
-          <w:p>
-            <w:pPr>
-              <w:jc w:val="both"/>
-              <w:rPr>
-                <w:rFonts w:ascii="Calibri" w:eastAsia="Cambria" w:hAnsi="Calibri" w:cs="Calibri"/>
-              </w:rPr>
-            </w:pPr>
-            <w:r>
-              <w:rPr>
-                <w:rFonts w:ascii="Calibri" w:eastAsia="Cambria" w:hAnsi="Calibri" w:cs="Calibri"/>
-                <w:sz w:val="22"/>
-                <w:szCs w:val="22"/>
-              </w:rPr>
-              <w:t>Warehouse Staff, Shirish Maharjan</w:t>
-            </w:r>
-          </w:p>
-        </w:tc>
-      </w:tr>
-      <w:tr>
-        <w:trPr>
-          <w:trHeight w:val="255"/>
-        </w:trPr>
-        <w:tc>
-          <w:tcPr>
-            <w:tcW w:w="900" w:type="dxa"/>
-            <w:tcBorders>
-              <w:top w:val="single" w:sz="4" w:space="0" w:color="auto"/>
-              <w:left w:val="single" w:sz="4" w:space="0" w:color="auto"/>
-              <w:bottom w:val="single" w:sz="4" w:space="0" w:color="auto"/>
-              <w:right w:val="single" w:sz="4" w:space="0" w:color="auto"/>
-            </w:tcBorders>
-            <w:shd w:val="clear" w:color="auto" w:fill="auto"/>
-            <w:noWrap/>
-            <w:vAlign w:val="bottom"/>
-          </w:tcPr>
-          <w:p>
-            <w:pPr>
-              <w:jc w:val="center"/>
-              <w:rPr>
-                <w:rFonts w:ascii="Calibri" w:eastAsia="Cambria" w:hAnsi="Calibri" w:cs="Calibri"/>
-              </w:rPr>
-            </w:pPr>
-            <w:r>
-              <w:rPr>
-                <w:rFonts w:ascii="Calibri" w:eastAsia="Cambria" w:hAnsi="Calibri" w:cs="Calibri"/>
-              </w:rPr>
               <w:t>8</w:t>
             </w:r>
-            <w:bookmarkStart w:id="2" w:name="_GoBack"/>
-            <w:bookmarkEnd w:id="2"/>
             <w:r>
               <w:rPr>
                 <w:rFonts w:ascii="Calibri" w:eastAsia="Cambria" w:hAnsi="Calibri" w:cs="Calibri"/>
@@ -1746,7 +1622,6 @@
                 <w:sz w:val="22"/>
                 <w:szCs w:val="22"/>
               </w:rPr>
-              <w:lastRenderedPageBreak/>
               <w:t>Business Requirement Specifications</w:t>
             </w:r>
           </w:p>
@@ -1862,6 +1737,7 @@
                 <w:sz w:val="22"/>
                 <w:szCs w:val="22"/>
               </w:rPr>
+              <w:lastRenderedPageBreak/>
               <w:t>Login/ Logout Input Data</w:t>
             </w:r>
           </w:p>
@@ -1885,7 +1761,7 @@
                 <w:sz w:val="22"/>
                 <w:szCs w:val="22"/>
               </w:rPr>
-              <w:t>Manage Cart Test Cases</w:t>
+              <w:t xml:space="preserve">Send Stock Test Cases </w:t>
             </w:r>
           </w:p>
           <w:p>
@@ -1908,15 +1784,7 @@
                 <w:sz w:val="22"/>
                 <w:szCs w:val="22"/>
               </w:rPr>
-              <w:t>Manage Cart Input Data</w:t>
-            </w:r>
-            <w:r>
-              <w:rPr>
-                <w:rFonts w:ascii="Calibri" w:eastAsia="Cambria" w:hAnsi="Calibri" w:cs="Calibri"/>
-                <w:sz w:val="22"/>
-                <w:szCs w:val="22"/>
-              </w:rPr>
-              <w:t xml:space="preserve"> </w:t>
+              <w:t>Send Stock Input Data</w:t>
             </w:r>
           </w:p>
           <w:p>
@@ -1939,7 +1807,7 @@
                 <w:sz w:val="22"/>
                 <w:szCs w:val="22"/>
               </w:rPr>
-              <w:t xml:space="preserve">Send Stock Test Cases </w:t>
+              <w:t xml:space="preserve">Accept Stock Test Cases </w:t>
             </w:r>
           </w:p>
           <w:p>
@@ -1962,7 +1830,7 @@
                 <w:sz w:val="22"/>
                 <w:szCs w:val="22"/>
               </w:rPr>
-              <w:t>Send Stock Input Data</w:t>
+              <w:t xml:space="preserve">Accept Stock Input Data </w:t>
             </w:r>
           </w:p>
           <w:p>
@@ -1985,7 +1853,7 @@
                 <w:sz w:val="22"/>
                 <w:szCs w:val="22"/>
               </w:rPr>
-              <w:t xml:space="preserve">Accept Stock Test Cases </w:t>
+              <w:t xml:space="preserve">Manage Product Test </w:t>
             </w:r>
           </w:p>
           <w:p>
@@ -2008,7 +1876,7 @@
                 <w:sz w:val="22"/>
                 <w:szCs w:val="22"/>
               </w:rPr>
-              <w:t xml:space="preserve">Accept Stock Input Data </w:t>
+              <w:t xml:space="preserve">Manage Product Input Data </w:t>
             </w:r>
           </w:p>
           <w:p>
@@ -2031,7 +1899,7 @@
                 <w:sz w:val="22"/>
                 <w:szCs w:val="22"/>
               </w:rPr>
-              <w:t xml:space="preserve">Request Stock Test Cases </w:t>
+              <w:t xml:space="preserve">Create Report Test Cases </w:t>
             </w:r>
           </w:p>
           <w:p>
@@ -2054,7 +1922,7 @@
                 <w:sz w:val="22"/>
                 <w:szCs w:val="22"/>
               </w:rPr>
-              <w:t xml:space="preserve">Request Stock Input Data </w:t>
+              <w:t>Create Report Input Data</w:t>
             </w:r>
           </w:p>
           <w:p>
@@ -2077,7 +1945,7 @@
                 <w:sz w:val="22"/>
                 <w:szCs w:val="22"/>
               </w:rPr>
-              <w:t xml:space="preserve">Manage Product Test </w:t>
+              <w:t xml:space="preserve">Manage Staff Test Cases </w:t>
             </w:r>
           </w:p>
           <w:p>
@@ -2100,7 +1968,145 @@
                 <w:sz w:val="22"/>
                 <w:szCs w:val="22"/>
               </w:rPr>
-              <w:t xml:space="preserve">Manage Product Input Data </w:t>
+              <w:t>Manage Staff Input Data</w:t>
+            </w:r>
+          </w:p>
+        </w:tc>
+        <w:tc>
+          <w:tcPr>
+            <w:tcW w:w="4410" w:type="dxa"/>
+          </w:tcPr>
+          <w:p>
+            <w:pPr>
+              <w:pStyle w:val="ListParagraph"/>
+              <w:numPr>
+                <w:ilvl w:val="0"/>
+                <w:numId w:val="5"/>
+              </w:numPr>
+              <w:rPr>
+                <w:rFonts w:ascii="Calibri" w:eastAsia="Cambria" w:hAnsi="Calibri" w:cs="Calibri"/>
+                <w:sz w:val="22"/>
+                <w:szCs w:val="22"/>
+              </w:rPr>
+            </w:pPr>
+            <w:r>
+              <w:rPr>
+                <w:rFonts w:ascii="Calibri" w:eastAsia="Cambria" w:hAnsi="Calibri" w:cs="Calibri"/>
+                <w:sz w:val="22"/>
+                <w:szCs w:val="22"/>
+              </w:rPr>
+              <w:lastRenderedPageBreak/>
+              <w:t>Test Results</w:t>
+            </w:r>
+          </w:p>
+          <w:p>
+            <w:pPr>
+              <w:pStyle w:val="ListParagraph"/>
+              <w:numPr>
+                <w:ilvl w:val="0"/>
+                <w:numId w:val="5"/>
+              </w:numPr>
+              <w:rPr>
+                <w:rFonts w:ascii="Calibri" w:eastAsia="Cambria" w:hAnsi="Calibri" w:cs="Calibri"/>
+                <w:sz w:val="22"/>
+                <w:szCs w:val="22"/>
+              </w:rPr>
+            </w:pPr>
+            <w:r>
+              <w:rPr>
+                <w:rFonts w:ascii="Calibri" w:eastAsia="Cambria" w:hAnsi="Calibri" w:cs="Calibri"/>
+                <w:sz w:val="22"/>
+                <w:szCs w:val="22"/>
+              </w:rPr>
+              <w:t xml:space="preserve">Result Screenshots </w:t>
+            </w:r>
+          </w:p>
+          <w:p>
+            <w:pPr>
+              <w:pStyle w:val="ListParagraph"/>
+              <w:numPr>
+                <w:ilvl w:val="0"/>
+                <w:numId w:val="5"/>
+              </w:numPr>
+              <w:rPr>
+                <w:rFonts w:ascii="Calibri" w:eastAsia="Cambria" w:hAnsi="Calibri" w:cs="Calibri"/>
+                <w:sz w:val="22"/>
+                <w:szCs w:val="22"/>
+              </w:rPr>
+            </w:pPr>
+            <w:r>
+              <w:rPr>
+                <w:rFonts w:ascii="Calibri" w:eastAsia="Cambria" w:hAnsi="Calibri" w:cs="Calibri"/>
+                <w:sz w:val="22"/>
+                <w:szCs w:val="22"/>
+              </w:rPr>
+              <w:t>Defect Log</w:t>
+            </w:r>
+          </w:p>
+          <w:p>
+            <w:pPr>
+              <w:pStyle w:val="ListParagraph"/>
+              <w:numPr>
+                <w:ilvl w:val="0"/>
+                <w:numId w:val="5"/>
+              </w:numPr>
+              <w:rPr>
+                <w:rFonts w:ascii="Calibri" w:eastAsia="Cambria" w:hAnsi="Calibri" w:cs="Calibri"/>
+                <w:sz w:val="22"/>
+                <w:szCs w:val="22"/>
+              </w:rPr>
+            </w:pPr>
+            <w:r>
+              <w:rPr>
+                <w:rFonts w:ascii="Calibri" w:eastAsia="Cambria" w:hAnsi="Calibri" w:cs="Calibri"/>
+                <w:sz w:val="22"/>
+                <w:szCs w:val="22"/>
+              </w:rPr>
+              <w:t>Issues Log</w:t>
+            </w:r>
+          </w:p>
+          <w:p>
+            <w:pPr>
+              <w:pStyle w:val="ListParagraph"/>
+              <w:numPr>
+                <w:ilvl w:val="0"/>
+                <w:numId w:val="5"/>
+              </w:numPr>
+              <w:rPr>
+                <w:rFonts w:ascii="Calibri" w:eastAsia="Cambria" w:hAnsi="Calibri" w:cs="Calibri"/>
+                <w:sz w:val="22"/>
+                <w:szCs w:val="22"/>
+              </w:rPr>
+            </w:pPr>
+            <w:r>
+              <w:rPr>
+                <w:rFonts w:ascii="Calibri" w:eastAsia="Cambria" w:hAnsi="Calibri" w:cs="Calibri"/>
+                <w:sz w:val="22"/>
+                <w:szCs w:val="22"/>
+              </w:rPr>
+              <w:t>Change Request Log</w:t>
+            </w:r>
+          </w:p>
+          <w:p>
+            <w:pPr>
+              <w:pStyle w:val="ListParagraph"/>
+              <w:numPr>
+                <w:ilvl w:val="0"/>
+                <w:numId w:val="5"/>
+              </w:numPr>
+              <w:rPr>
+                <w:rFonts w:ascii="Calibri" w:eastAsia="Cambria" w:hAnsi="Calibri" w:cs="Calibri"/>
+                <w:sz w:val="22"/>
+                <w:szCs w:val="22"/>
+              </w:rPr>
+            </w:pPr>
+            <w:r>
+              <w:rPr>
+                <w:rFonts w:ascii="Calibri" w:eastAsia="Cambria" w:hAnsi="Calibri" w:cs="Calibri"/>
+                <w:sz w:val="22"/>
+                <w:szCs w:val="22"/>
+              </w:rPr>
+              <w:t>Search Product Test Script</w:t>
             </w:r>
           </w:p>
           <w:p>
@@ -2123,15 +2129,8 @@
                 <w:sz w:val="22"/>
                 <w:szCs w:val="22"/>
               </w:rPr>
-              <w:t xml:space="preserve">Check Notification Test </w:t>
-            </w:r>
-            <w:r>
-              <w:rPr>
-                <w:rFonts w:ascii="Calibri" w:eastAsia="Cambria" w:hAnsi="Calibri" w:cs="Calibri"/>
-                <w:sz w:val="22"/>
-                <w:szCs w:val="22"/>
-              </w:rPr>
-              <w:t>Cases</w:t>
+              <w:lastRenderedPageBreak/>
+              <w:t>Login/ Logout Test Scripts</w:t>
             </w:r>
           </w:p>
           <w:p>
@@ -2154,15 +2153,7 @@
                 <w:sz w:val="22"/>
                 <w:szCs w:val="22"/>
               </w:rPr>
-              <w:t>C</w:t>
-            </w:r>
-            <w:r>
-              <w:rPr>
-                <w:rFonts w:ascii="Calibri" w:eastAsia="Cambria" w:hAnsi="Calibri" w:cs="Calibri"/>
-                <w:sz w:val="22"/>
-                <w:szCs w:val="22"/>
-              </w:rPr>
-              <w:t>heck Notification Input Data</w:t>
+              <w:t>Send Stock Test Scripts</w:t>
             </w:r>
           </w:p>
           <w:p>
@@ -2185,7 +2176,7 @@
                 <w:sz w:val="22"/>
                 <w:szCs w:val="22"/>
               </w:rPr>
-              <w:t xml:space="preserve">Create Report Test Cases </w:t>
+              <w:t>Accept Stock Test Scripts</w:t>
             </w:r>
           </w:p>
           <w:p>
@@ -2208,7 +2199,7 @@
                 <w:sz w:val="22"/>
                 <w:szCs w:val="22"/>
               </w:rPr>
-              <w:t>Create Report Input Data</w:t>
+              <w:t>Manage Product Test Scripts</w:t>
             </w:r>
           </w:p>
           <w:p>
@@ -2231,7 +2222,7 @@
                 <w:sz w:val="22"/>
                 <w:szCs w:val="22"/>
               </w:rPr>
-              <w:t xml:space="preserve">Scan Barcode Test Cases </w:t>
+              <w:t>Create Report Test Scripts</w:t>
             </w:r>
           </w:p>
           <w:p>
@@ -2241,419 +2232,6 @@
                 <w:ilvl w:val="0"/>
                 <w:numId w:val="5"/>
               </w:numPr>
-              <w:jc w:val="both"/>
-              <w:rPr>
-                <w:rFonts w:ascii="Calibri" w:eastAsia="Cambria" w:hAnsi="Calibri" w:cs="Calibri"/>
-                <w:sz w:val="22"/>
-                <w:szCs w:val="22"/>
-              </w:rPr>
-            </w:pPr>
-            <w:r>
-              <w:rPr>
-                <w:rFonts w:ascii="Calibri" w:eastAsia="Cambria" w:hAnsi="Calibri" w:cs="Calibri"/>
-                <w:sz w:val="22"/>
-                <w:szCs w:val="22"/>
-              </w:rPr>
-              <w:t>Scan Barcode Input Data</w:t>
-            </w:r>
-          </w:p>
-          <w:p>
-            <w:pPr>
-              <w:pStyle w:val="ListParagraph"/>
-              <w:numPr>
-                <w:ilvl w:val="0"/>
-                <w:numId w:val="5"/>
-              </w:numPr>
-              <w:jc w:val="both"/>
-              <w:rPr>
-                <w:rFonts w:ascii="Calibri" w:eastAsia="Cambria" w:hAnsi="Calibri" w:cs="Calibri"/>
-                <w:sz w:val="22"/>
-                <w:szCs w:val="22"/>
-              </w:rPr>
-            </w:pPr>
-            <w:r>
-              <w:rPr>
-                <w:rFonts w:ascii="Calibri" w:eastAsia="Cambria" w:hAnsi="Calibri" w:cs="Calibri"/>
-                <w:sz w:val="22"/>
-                <w:szCs w:val="22"/>
-              </w:rPr>
-              <w:t xml:space="preserve">Manage Staff Test Cases </w:t>
-            </w:r>
-          </w:p>
-          <w:p>
-            <w:pPr>
-              <w:pStyle w:val="ListParagraph"/>
-              <w:numPr>
-                <w:ilvl w:val="0"/>
-                <w:numId w:val="5"/>
-              </w:numPr>
-              <w:jc w:val="both"/>
-              <w:rPr>
-                <w:rFonts w:ascii="Calibri" w:eastAsia="Cambria" w:hAnsi="Calibri" w:cs="Calibri"/>
-                <w:sz w:val="22"/>
-                <w:szCs w:val="22"/>
-              </w:rPr>
-            </w:pPr>
-            <w:r>
-              <w:rPr>
-                <w:rFonts w:ascii="Calibri" w:eastAsia="Cambria" w:hAnsi="Calibri" w:cs="Calibri"/>
-                <w:sz w:val="22"/>
-                <w:szCs w:val="22"/>
-              </w:rPr>
-              <w:t>Manage Staff Input Data</w:t>
-            </w:r>
-          </w:p>
-        </w:tc>
-        <w:tc>
-          <w:tcPr>
-            <w:tcW w:w="4410" w:type="dxa"/>
-          </w:tcPr>
-          <w:p>
-            <w:pPr>
-              <w:pStyle w:val="ListParagraph"/>
-              <w:numPr>
-                <w:ilvl w:val="0"/>
-                <w:numId w:val="5"/>
-              </w:numPr>
-              <w:rPr>
-                <w:rFonts w:ascii="Calibri" w:eastAsia="Cambria" w:hAnsi="Calibri" w:cs="Calibri"/>
-                <w:sz w:val="22"/>
-                <w:szCs w:val="22"/>
-              </w:rPr>
-            </w:pPr>
-            <w:r>
-              <w:rPr>
-                <w:rFonts w:ascii="Calibri" w:eastAsia="Cambria" w:hAnsi="Calibri" w:cs="Calibri"/>
-                <w:sz w:val="22"/>
-                <w:szCs w:val="22"/>
-              </w:rPr>
-              <w:t>Test Results</w:t>
-            </w:r>
-          </w:p>
-          <w:p>
-            <w:pPr>
-              <w:pStyle w:val="ListParagraph"/>
-              <w:numPr>
-                <w:ilvl w:val="0"/>
-                <w:numId w:val="5"/>
-              </w:numPr>
-              <w:rPr>
-                <w:rFonts w:ascii="Calibri" w:eastAsia="Cambria" w:hAnsi="Calibri" w:cs="Calibri"/>
-                <w:sz w:val="22"/>
-                <w:szCs w:val="22"/>
-              </w:rPr>
-            </w:pPr>
-            <w:r>
-              <w:rPr>
-                <w:rFonts w:ascii="Calibri" w:eastAsia="Cambria" w:hAnsi="Calibri" w:cs="Calibri"/>
-                <w:sz w:val="22"/>
-                <w:szCs w:val="22"/>
-              </w:rPr>
-              <w:t xml:space="preserve">Result Screenshots </w:t>
-            </w:r>
-          </w:p>
-          <w:p>
-            <w:pPr>
-              <w:pStyle w:val="ListParagraph"/>
-              <w:numPr>
-                <w:ilvl w:val="0"/>
-                <w:numId w:val="5"/>
-              </w:numPr>
-              <w:rPr>
-                <w:rFonts w:ascii="Calibri" w:eastAsia="Cambria" w:hAnsi="Calibri" w:cs="Calibri"/>
-                <w:sz w:val="22"/>
-                <w:szCs w:val="22"/>
-              </w:rPr>
-            </w:pPr>
-            <w:r>
-              <w:rPr>
-                <w:rFonts w:ascii="Calibri" w:eastAsia="Cambria" w:hAnsi="Calibri" w:cs="Calibri"/>
-                <w:sz w:val="22"/>
-                <w:szCs w:val="22"/>
-              </w:rPr>
-              <w:t>Defect Log</w:t>
-            </w:r>
-          </w:p>
-          <w:p>
-            <w:pPr>
-              <w:pStyle w:val="ListParagraph"/>
-              <w:numPr>
-                <w:ilvl w:val="0"/>
-                <w:numId w:val="5"/>
-              </w:numPr>
-              <w:rPr>
-                <w:rFonts w:ascii="Calibri" w:eastAsia="Cambria" w:hAnsi="Calibri" w:cs="Calibri"/>
-                <w:sz w:val="22"/>
-                <w:szCs w:val="22"/>
-              </w:rPr>
-            </w:pPr>
-            <w:r>
-              <w:rPr>
-                <w:rFonts w:ascii="Calibri" w:eastAsia="Cambria" w:hAnsi="Calibri" w:cs="Calibri"/>
-                <w:sz w:val="22"/>
-                <w:szCs w:val="22"/>
-              </w:rPr>
-              <w:t>Issues Log</w:t>
-            </w:r>
-          </w:p>
-          <w:p>
-            <w:pPr>
-              <w:pStyle w:val="ListParagraph"/>
-              <w:numPr>
-                <w:ilvl w:val="0"/>
-                <w:numId w:val="5"/>
-              </w:numPr>
-              <w:rPr>
-                <w:rFonts w:ascii="Calibri" w:eastAsia="Cambria" w:hAnsi="Calibri" w:cs="Calibri"/>
-                <w:sz w:val="22"/>
-                <w:szCs w:val="22"/>
-              </w:rPr>
-            </w:pPr>
-            <w:r>
-              <w:rPr>
-                <w:rFonts w:ascii="Calibri" w:eastAsia="Cambria" w:hAnsi="Calibri" w:cs="Calibri"/>
-                <w:sz w:val="22"/>
-                <w:szCs w:val="22"/>
-              </w:rPr>
-              <w:t>Change Request Log</w:t>
-            </w:r>
-          </w:p>
-          <w:p>
-            <w:pPr>
-              <w:pStyle w:val="ListParagraph"/>
-              <w:numPr>
-                <w:ilvl w:val="0"/>
-                <w:numId w:val="5"/>
-              </w:numPr>
-              <w:rPr>
-                <w:rFonts w:ascii="Calibri" w:eastAsia="Cambria" w:hAnsi="Calibri" w:cs="Calibri"/>
-                <w:sz w:val="22"/>
-                <w:szCs w:val="22"/>
-              </w:rPr>
-            </w:pPr>
-            <w:r>
-              <w:rPr>
-                <w:rFonts w:ascii="Calibri" w:eastAsia="Cambria" w:hAnsi="Calibri" w:cs="Calibri"/>
-                <w:sz w:val="22"/>
-                <w:szCs w:val="22"/>
-              </w:rPr>
-              <w:t>Search Product Test Script</w:t>
-            </w:r>
-          </w:p>
-          <w:p>
-            <w:pPr>
-              <w:pStyle w:val="ListParagraph"/>
-              <w:numPr>
-                <w:ilvl w:val="0"/>
-                <w:numId w:val="5"/>
-              </w:numPr>
-              <w:jc w:val="both"/>
-              <w:rPr>
-                <w:rFonts w:ascii="Calibri" w:eastAsia="Cambria" w:hAnsi="Calibri" w:cs="Calibri"/>
-                <w:sz w:val="22"/>
-                <w:szCs w:val="22"/>
-              </w:rPr>
-            </w:pPr>
-            <w:r>
-              <w:rPr>
-                <w:rFonts w:ascii="Calibri" w:eastAsia="Cambria" w:hAnsi="Calibri" w:cs="Calibri"/>
-                <w:sz w:val="22"/>
-                <w:szCs w:val="22"/>
-              </w:rPr>
-              <w:t>Login/ Logout Test Scripts</w:t>
-            </w:r>
-          </w:p>
-          <w:p>
-            <w:pPr>
-              <w:pStyle w:val="ListParagraph"/>
-              <w:numPr>
-                <w:ilvl w:val="0"/>
-                <w:numId w:val="5"/>
-              </w:numPr>
-              <w:jc w:val="both"/>
-              <w:rPr>
-                <w:rFonts w:ascii="Calibri" w:eastAsia="Cambria" w:hAnsi="Calibri" w:cs="Calibri"/>
-                <w:sz w:val="22"/>
-                <w:szCs w:val="22"/>
-              </w:rPr>
-            </w:pPr>
-            <w:r>
-              <w:rPr>
-                <w:rFonts w:ascii="Calibri" w:eastAsia="Cambria" w:hAnsi="Calibri" w:cs="Calibri"/>
-                <w:sz w:val="22"/>
-                <w:szCs w:val="22"/>
-              </w:rPr>
-              <w:t>Manage Cart Test Scripts</w:t>
-            </w:r>
-          </w:p>
-          <w:p>
-            <w:pPr>
-              <w:pStyle w:val="ListParagraph"/>
-              <w:numPr>
-                <w:ilvl w:val="0"/>
-                <w:numId w:val="5"/>
-              </w:numPr>
-              <w:jc w:val="both"/>
-              <w:rPr>
-                <w:rFonts w:ascii="Calibri" w:eastAsia="Cambria" w:hAnsi="Calibri" w:cs="Calibri"/>
-                <w:sz w:val="22"/>
-                <w:szCs w:val="22"/>
-              </w:rPr>
-            </w:pPr>
-            <w:r>
-              <w:rPr>
-                <w:rFonts w:ascii="Calibri" w:eastAsia="Cambria" w:hAnsi="Calibri" w:cs="Calibri"/>
-                <w:sz w:val="22"/>
-                <w:szCs w:val="22"/>
-              </w:rPr>
-              <w:t>Send Stock Test Scripts</w:t>
-            </w:r>
-          </w:p>
-          <w:p>
-            <w:pPr>
-              <w:pStyle w:val="ListParagraph"/>
-              <w:numPr>
-                <w:ilvl w:val="0"/>
-                <w:numId w:val="5"/>
-              </w:numPr>
-              <w:jc w:val="both"/>
-              <w:rPr>
-                <w:rFonts w:ascii="Calibri" w:eastAsia="Cambria" w:hAnsi="Calibri" w:cs="Calibri"/>
-                <w:sz w:val="22"/>
-                <w:szCs w:val="22"/>
-              </w:rPr>
-            </w:pPr>
-            <w:r>
-              <w:rPr>
-                <w:rFonts w:ascii="Calibri" w:eastAsia="Cambria" w:hAnsi="Calibri" w:cs="Calibri"/>
-                <w:sz w:val="22"/>
-                <w:szCs w:val="22"/>
-              </w:rPr>
-              <w:t>Accept Stock Test Scripts</w:t>
-            </w:r>
-          </w:p>
-          <w:p>
-            <w:pPr>
-              <w:pStyle w:val="ListParagraph"/>
-              <w:numPr>
-                <w:ilvl w:val="0"/>
-                <w:numId w:val="5"/>
-              </w:numPr>
-              <w:jc w:val="both"/>
-              <w:rPr>
-                <w:rFonts w:ascii="Calibri" w:eastAsia="Cambria" w:hAnsi="Calibri" w:cs="Calibri"/>
-                <w:sz w:val="22"/>
-                <w:szCs w:val="22"/>
-              </w:rPr>
-            </w:pPr>
-            <w:r>
-              <w:rPr>
-                <w:rFonts w:ascii="Calibri" w:eastAsia="Cambria" w:hAnsi="Calibri" w:cs="Calibri"/>
-                <w:sz w:val="22"/>
-                <w:szCs w:val="22"/>
-              </w:rPr>
-              <w:t>Request Stock Test Scripts</w:t>
-            </w:r>
-          </w:p>
-          <w:p>
-            <w:pPr>
-              <w:pStyle w:val="ListParagraph"/>
-              <w:numPr>
-                <w:ilvl w:val="0"/>
-                <w:numId w:val="5"/>
-              </w:numPr>
-              <w:jc w:val="both"/>
-              <w:rPr>
-                <w:rFonts w:ascii="Calibri" w:eastAsia="Cambria" w:hAnsi="Calibri" w:cs="Calibri"/>
-                <w:sz w:val="22"/>
-                <w:szCs w:val="22"/>
-              </w:rPr>
-            </w:pPr>
-            <w:r>
-              <w:rPr>
-                <w:rFonts w:ascii="Calibri" w:eastAsia="Cambria" w:hAnsi="Calibri" w:cs="Calibri"/>
-                <w:sz w:val="22"/>
-                <w:szCs w:val="22"/>
-              </w:rPr>
-              <w:t>Manage Product Test Scripts</w:t>
-            </w:r>
-          </w:p>
-          <w:p>
-            <w:pPr>
-              <w:pStyle w:val="ListParagraph"/>
-              <w:numPr>
-                <w:ilvl w:val="0"/>
-                <w:numId w:val="5"/>
-              </w:numPr>
-              <w:jc w:val="both"/>
-              <w:rPr>
-                <w:rFonts w:ascii="Calibri" w:eastAsia="Cambria" w:hAnsi="Calibri" w:cs="Calibri"/>
-                <w:sz w:val="22"/>
-                <w:szCs w:val="22"/>
-              </w:rPr>
-            </w:pPr>
-            <w:r>
-              <w:rPr>
-                <w:rFonts w:ascii="Calibri" w:eastAsia="Cambria" w:hAnsi="Calibri" w:cs="Calibri"/>
-                <w:sz w:val="22"/>
-                <w:szCs w:val="22"/>
-              </w:rPr>
-              <w:t>Check Notification Test Scripts</w:t>
-            </w:r>
-          </w:p>
-          <w:p>
-            <w:pPr>
-              <w:pStyle w:val="ListParagraph"/>
-              <w:numPr>
-                <w:ilvl w:val="0"/>
-                <w:numId w:val="5"/>
-              </w:numPr>
-              <w:jc w:val="both"/>
-              <w:rPr>
-                <w:rFonts w:ascii="Calibri" w:eastAsia="Cambria" w:hAnsi="Calibri" w:cs="Calibri"/>
-                <w:sz w:val="22"/>
-                <w:szCs w:val="22"/>
-              </w:rPr>
-            </w:pPr>
-            <w:r>
-              <w:rPr>
-                <w:rFonts w:ascii="Calibri" w:eastAsia="Cambria" w:hAnsi="Calibri" w:cs="Calibri"/>
-                <w:sz w:val="22"/>
-                <w:szCs w:val="22"/>
-              </w:rPr>
-              <w:t>Create Report Test Scripts</w:t>
-            </w:r>
-          </w:p>
-          <w:p>
-            <w:pPr>
-              <w:pStyle w:val="ListParagraph"/>
-              <w:numPr>
-                <w:ilvl w:val="0"/>
-                <w:numId w:val="5"/>
-              </w:numPr>
-              <w:jc w:val="both"/>
-              <w:rPr>
-                <w:rFonts w:ascii="Calibri" w:eastAsia="Cambria" w:hAnsi="Calibri" w:cs="Calibri"/>
-                <w:sz w:val="22"/>
-                <w:szCs w:val="22"/>
-              </w:rPr>
-            </w:pPr>
-            <w:r>
-              <w:rPr>
-                <w:rFonts w:ascii="Calibri" w:eastAsia="Cambria" w:hAnsi="Calibri" w:cs="Calibri"/>
-                <w:sz w:val="22"/>
-                <w:szCs w:val="22"/>
-              </w:rPr>
-              <w:t>Scan Barcode and Test Scripts</w:t>
-            </w:r>
-          </w:p>
-          <w:p>
-            <w:pPr>
-              <w:pStyle w:val="ListParagraph"/>
-              <w:numPr>
-                <w:ilvl w:val="0"/>
-                <w:numId w:val="5"/>
-              </w:numPr>
               <w:rPr>
                 <w:rFonts w:ascii="Calibri" w:eastAsia="Cambria" w:hAnsi="Calibri" w:cs="Calibri"/>
                 <w:sz w:val="22"/>
@@ -2894,7 +2472,6 @@
           <w:szCs w:val="22"/>
           <w:lang w:val="en-AU"/>
         </w:rPr>
-        <w:lastRenderedPageBreak/>
         <w:t xml:space="preserve">Production like data required and be available in the system prior to start of Functional Testing </w:t>
       </w:r>
     </w:p>
@@ -3133,6 +2710,7 @@
           <w:szCs w:val="22"/>
           <w:lang w:val="en-AU"/>
         </w:rPr>
+        <w:lastRenderedPageBreak/>
         <w:t xml:space="preserve">Dev team will provide Defect fix plans based on the Defect meetings during each cycle to plan. The same will be informed to Test team prior to start of Defect fix cycles </w:t>
       </w:r>
     </w:p>
@@ -3635,7 +3213,6 @@
           <w:szCs w:val="22"/>
           <w:lang w:val="en-AU"/>
         </w:rPr>
-        <w:lastRenderedPageBreak/>
         <w:t xml:space="preserve">Testing will be divided into distinct phases, each with clearly defined objectives and goals. </w:t>
       </w:r>
     </w:p>
@@ -3782,6 +3359,7 @@
           <w:u w:val="single"/>
           <w:lang w:val="en-AU"/>
         </w:rPr>
+        <w:lastRenderedPageBreak/>
         <w:t>PURPOSE:</w:t>
       </w:r>
       <w:r>
@@ -4070,27 +3648,6 @@
           <w:lang w:val="en-AU"/>
         </w:rPr>
         <w:t xml:space="preserve"> The test will be performed according to Functional scripts.</w:t>
-      </w:r>
-    </w:p>
-    <w:p>
-      <w:pPr>
-        <w:spacing w:before="100" w:beforeAutospacing="1" w:after="100" w:afterAutospacing="1"/>
-        <w:ind w:left="720"/>
-        <w:rPr>
-          <w:rFonts w:ascii="Calibri" w:eastAsia="Times New Roman" w:hAnsi="Calibri" w:cs="Calibri"/>
-          <w:sz w:val="22"/>
-          <w:szCs w:val="22"/>
-          <w:lang w:val="en-AU"/>
-        </w:rPr>
-      </w:pPr>
-      <w:r>
-        <w:rPr>
-          <w:rFonts w:ascii="Calibri" w:eastAsia="Times New Roman" w:hAnsi="Calibri" w:cs="Calibri"/>
-          <w:sz w:val="22"/>
-          <w:szCs w:val="22"/>
-          <w:lang w:val="en-AU"/>
-        </w:rPr>
-        <w:t>.</w:t>
       </w:r>
       <w:r>
         <w:rPr>
@@ -4175,25 +3732,23 @@
         </w:rPr>
         <w:t xml:space="preserve">Approved Functional Specification document, </w:t>
       </w:r>
-      <w:proofErr w:type="gramStart"/>
-      <w:r>
-        <w:rPr>
-          <w:rFonts w:ascii="Calibri" w:eastAsia="Times New Roman" w:hAnsi="Calibri" w:cs="Calibri"/>
-          <w:sz w:val="22"/>
-          <w:szCs w:val="22"/>
-          <w:lang w:val="en-AU"/>
-        </w:rPr>
-        <w:t>Use</w:t>
-      </w:r>
-      <w:proofErr w:type="gramEnd"/>
-      <w:r>
-        <w:rPr>
-          <w:rFonts w:ascii="Calibri" w:eastAsia="Times New Roman" w:hAnsi="Calibri" w:cs="Calibri"/>
-          <w:sz w:val="22"/>
-          <w:szCs w:val="22"/>
-          <w:lang w:val="en-AU"/>
-        </w:rPr>
-        <w:t xml:space="preserve"> case documents must be available prior to start of Test design phase. </w:t>
+      <w:r>
+        <w:rPr>
+          <w:rFonts w:ascii="Calibri" w:eastAsia="Times New Roman" w:hAnsi="Calibri" w:cs="Calibri"/>
+          <w:sz w:val="22"/>
+          <w:szCs w:val="22"/>
+          <w:lang w:val="en-AU"/>
+        </w:rPr>
+        <w:t>u</w:t>
+      </w:r>
+      <w:r>
+        <w:rPr>
+          <w:rFonts w:ascii="Calibri" w:eastAsia="Times New Roman" w:hAnsi="Calibri" w:cs="Calibri"/>
+          <w:sz w:val="22"/>
+          <w:szCs w:val="22"/>
+          <w:lang w:val="en-AU"/>
+        </w:rPr>
+        <w:t xml:space="preserve">se case documents must be available prior to start of Test design phase. </w:t>
       </w:r>
     </w:p>
     <w:p>
@@ -4303,7 +3858,6 @@
           <w:szCs w:val="22"/>
           <w:u w:val="single"/>
         </w:rPr>
-        <w:lastRenderedPageBreak/>
         <w:t xml:space="preserve">TEST DELIVERABLES </w:t>
       </w:r>
     </w:p>
@@ -4930,6 +4484,7 @@
           <w:szCs w:val="22"/>
           <w:u w:val="single"/>
         </w:rPr>
+        <w:lastRenderedPageBreak/>
         <w:t>PURPOSE:</w:t>
       </w:r>
       <w:r>
@@ -5601,18 +5156,8 @@
           <w:sz w:val="22"/>
           <w:szCs w:val="22"/>
         </w:rPr>
-        <w:t xml:space="preserve">There will be two cycles for functional testing. Each cycle will execute all the </w:t>
-      </w:r>
-      <w:proofErr w:type="gramStart"/>
-      <w:r>
-        <w:rPr>
-          <w:rFonts w:ascii="Calibri" w:hAnsi="Calibri" w:cs="Calibri"/>
-          <w:sz w:val="22"/>
-          <w:szCs w:val="22"/>
-        </w:rPr>
-        <w:t>scripts .</w:t>
-      </w:r>
-      <w:proofErr w:type="gramEnd"/>
+        <w:t>There will be two cycles for functional testing. Each cycle will execute all the scripts.</w:t>
+      </w:r>
     </w:p>
     <w:p>
       <w:pPr>
@@ -5689,7 +5234,6 @@
           <w:sz w:val="22"/>
           <w:szCs w:val="22"/>
         </w:rPr>
-        <w:lastRenderedPageBreak/>
         <w:t xml:space="preserve">UAT test will consist of one cycle. </w:t>
       </w:r>
     </w:p>
@@ -6130,6 +5674,7 @@
                 <w:sz w:val="22"/>
                 <w:szCs w:val="22"/>
               </w:rPr>
+              <w:lastRenderedPageBreak/>
               <w:t>IntelliJ IDEA</w:t>
             </w:r>
           </w:p>
@@ -7056,7 +6601,6 @@
                 <w:sz w:val="22"/>
                 <w:szCs w:val="22"/>
               </w:rPr>
-              <w:lastRenderedPageBreak/>
               <w:t>Conduct Unit Testing</w:t>
             </w:r>
             <w:r>
@@ -7327,7 +6871,41 @@
                 <w:sz w:val="22"/>
                 <w:szCs w:val="22"/>
               </w:rPr>
-              <w:t>10/10/</w:t>
+              <w:t>1</w:t>
+            </w:r>
+            <w:r>
+              <w:rPr>
+                <w:rFonts w:ascii="Calibri" w:eastAsia="Cambria" w:hAnsi="Calibri" w:cs="Calibri"/>
+                <w:sz w:val="22"/>
+                <w:szCs w:val="22"/>
+              </w:rPr>
+              <w:t>4</w:t>
+            </w:r>
+            <w:r>
+              <w:rPr>
+                <w:rFonts w:ascii="Calibri" w:eastAsia="Cambria" w:hAnsi="Calibri" w:cs="Calibri"/>
+                <w:sz w:val="22"/>
+                <w:szCs w:val="22"/>
+              </w:rPr>
+              <w:t>/</w:t>
+            </w:r>
+            <w:r>
+              <w:rPr>
+                <w:rFonts w:ascii="Calibri" w:eastAsia="Cambria" w:hAnsi="Calibri" w:cs="Calibri"/>
+                <w:sz w:val="22"/>
+                <w:szCs w:val="22"/>
+              </w:rPr>
+              <w:t>09</w:t>
+            </w:r>
+            <w:bookmarkStart w:id="2" w:name="_GoBack"/>
+            <w:bookmarkEnd w:id="2"/>
+            <w:r>
+              <w:rPr>
+                <w:rFonts w:ascii="Calibri" w:eastAsia="Cambria" w:hAnsi="Calibri" w:cs="Calibri"/>
+                <w:sz w:val="22"/>
+                <w:szCs w:val="22"/>
+              </w:rPr>
+              <w:t>/</w:t>
             </w:r>
             <w:r>
               <w:rPr>
@@ -7391,6 +6969,7 @@
           <w:sz w:val="22"/>
           <w:szCs w:val="22"/>
         </w:rPr>
+        <w:lastRenderedPageBreak/>
         <w:t xml:space="preserve">The signatures below acknowledge that the test plan outlined above is complete and accurate. Upon receiving written approval, the project team will proceed to the next step of the project.  </w:t>
       </w:r>
     </w:p>
@@ -8602,6 +8181,154 @@
                 <w:lang w:val="en-GB"/>
               </w:rPr>
               <w:t>Hieu Hanh Tran</w:t>
+            </w:r>
+          </w:p>
+        </w:tc>
+      </w:tr>
+      <w:tr>
+        <w:tc>
+          <w:tcPr>
+            <w:tcW w:w="2323" w:type="dxa"/>
+          </w:tcPr>
+          <w:p>
+            <w:pPr>
+              <w:rPr>
+                <w:rFonts w:ascii="Calibri" w:eastAsia="Times New Roman" w:hAnsi="Calibri" w:cs="Calibri"/>
+                <w:sz w:val="22"/>
+                <w:szCs w:val="22"/>
+                <w:lang w:val="en-GB"/>
+              </w:rPr>
+            </w:pPr>
+            <w:r>
+              <w:rPr>
+                <w:rFonts w:ascii="Calibri" w:eastAsia="Times New Roman" w:hAnsi="Calibri" w:cs="Calibri"/>
+                <w:sz w:val="22"/>
+                <w:szCs w:val="22"/>
+                <w:lang w:val="en-GB"/>
+              </w:rPr>
+              <w:t>09/09/2018</w:t>
+            </w:r>
+          </w:p>
+        </w:tc>
+        <w:tc>
+          <w:tcPr>
+            <w:tcW w:w="3809" w:type="dxa"/>
+          </w:tcPr>
+          <w:p>
+            <w:pPr>
+              <w:rPr>
+                <w:rFonts w:ascii="Calibri" w:eastAsia="Times New Roman" w:hAnsi="Calibri" w:cs="Calibri"/>
+                <w:sz w:val="22"/>
+                <w:szCs w:val="22"/>
+                <w:lang w:val="en-GB"/>
+              </w:rPr>
+            </w:pPr>
+            <w:r>
+              <w:rPr>
+                <w:rFonts w:ascii="Calibri" w:eastAsia="Times New Roman" w:hAnsi="Calibri" w:cs="Calibri"/>
+                <w:sz w:val="22"/>
+                <w:szCs w:val="22"/>
+                <w:lang w:val="en-GB"/>
+              </w:rPr>
+              <w:t>Unit Tests for each use cases</w:t>
+            </w:r>
+          </w:p>
+        </w:tc>
+        <w:tc>
+          <w:tcPr>
+            <w:tcW w:w="3110" w:type="dxa"/>
+          </w:tcPr>
+          <w:p>
+            <w:pPr>
+              <w:rPr>
+                <w:rFonts w:ascii="Calibri" w:eastAsia="Times New Roman" w:hAnsi="Calibri" w:cs="Calibri"/>
+                <w:sz w:val="22"/>
+                <w:szCs w:val="22"/>
+                <w:lang w:val="en-GB"/>
+              </w:rPr>
+            </w:pPr>
+            <w:r>
+              <w:rPr>
+                <w:rFonts w:ascii="Calibri" w:eastAsia="Times New Roman" w:hAnsi="Calibri" w:cs="Calibri"/>
+                <w:sz w:val="22"/>
+                <w:szCs w:val="22"/>
+                <w:lang w:val="en-GB"/>
+              </w:rPr>
+              <w:t>Shirish Maharjan, Hieu Hanh Tran</w:t>
+            </w:r>
+          </w:p>
+        </w:tc>
+      </w:tr>
+      <w:tr>
+        <w:tc>
+          <w:tcPr>
+            <w:tcW w:w="2323" w:type="dxa"/>
+          </w:tcPr>
+          <w:p>
+            <w:pPr>
+              <w:rPr>
+                <w:rFonts w:ascii="Calibri" w:eastAsia="Times New Roman" w:hAnsi="Calibri" w:cs="Calibri"/>
+                <w:sz w:val="22"/>
+                <w:szCs w:val="22"/>
+                <w:lang w:val="en-GB"/>
+              </w:rPr>
+            </w:pPr>
+            <w:r>
+              <w:rPr>
+                <w:rFonts w:ascii="Calibri" w:eastAsia="Times New Roman" w:hAnsi="Calibri" w:cs="Calibri"/>
+                <w:sz w:val="22"/>
+                <w:szCs w:val="22"/>
+                <w:lang w:val="en-GB"/>
+              </w:rPr>
+              <w:t>14/09/2019</w:t>
+            </w:r>
+          </w:p>
+        </w:tc>
+        <w:tc>
+          <w:tcPr>
+            <w:tcW w:w="3809" w:type="dxa"/>
+          </w:tcPr>
+          <w:p>
+            <w:pPr>
+              <w:rPr>
+                <w:rFonts w:ascii="Calibri" w:eastAsia="Times New Roman" w:hAnsi="Calibri" w:cs="Calibri"/>
+                <w:sz w:val="22"/>
+                <w:szCs w:val="22"/>
+                <w:lang w:val="en-GB"/>
+              </w:rPr>
+            </w:pPr>
+            <w:r>
+              <w:rPr>
+                <w:rFonts w:ascii="Calibri" w:eastAsia="Times New Roman" w:hAnsi="Calibri" w:cs="Calibri"/>
+                <w:sz w:val="22"/>
+                <w:szCs w:val="22"/>
+                <w:lang w:val="en-GB"/>
+              </w:rPr>
+              <w:t>User Acceptance Tests</w:t>
+            </w:r>
+          </w:p>
+        </w:tc>
+        <w:tc>
+          <w:tcPr>
+            <w:tcW w:w="3110" w:type="dxa"/>
+          </w:tcPr>
+          <w:p>
+            <w:pPr>
+              <w:rPr>
+                <w:rFonts w:ascii="Calibri" w:eastAsia="Times New Roman" w:hAnsi="Calibri" w:cs="Calibri"/>
+                <w:sz w:val="22"/>
+                <w:szCs w:val="22"/>
+                <w:lang w:val="en-GB"/>
+              </w:rPr>
+            </w:pPr>
+            <w:r>
+              <w:rPr>
+                <w:rFonts w:ascii="Calibri" w:eastAsia="Times New Roman" w:hAnsi="Calibri" w:cs="Calibri"/>
+                <w:sz w:val="22"/>
+                <w:szCs w:val="22"/>
+                <w:lang w:val="en-GB"/>
+              </w:rPr>
+              <w:t xml:space="preserve">Shirish Maharjan </w:t>
             </w:r>
           </w:p>
         </w:tc>
@@ -11134,7 +10861,7 @@
 </file>
 
 <file path=customXml/itemProps1.xml><?xml version="1.0" encoding="utf-8"?>
-<ds:datastoreItem xmlns:ds="http://schemas.openxmlformats.org/officeDocument/2006/customXml" ds:itemID="{47A6CC98-45D6-40AE-9B64-FCE670EBBBF3}">
+<ds:datastoreItem xmlns:ds="http://schemas.openxmlformats.org/officeDocument/2006/customXml" ds:itemID="{A3D63CED-2E1F-41F5-82C6-EA488FF7D034}">
   <ds:schemaRefs>
     <ds:schemaRef ds:uri="http://schemas.openxmlformats.org/officeDocument/2006/bibliography"/>
   </ds:schemaRefs>

</xml_diff>